<commit_message>
added moving tables to end with pagebreaks
</commit_message>
<xml_diff>
--- a/docx/main.docx
+++ b/docx/main.docx
@@ -152,7 +152,182 @@
         <w:pStyle w:val="FirstParagraph"/>
       </w:pPr>
       <w:r>
-        <w:t xml:space="preserve">This is my introduction. In the next sentence we will</w:t>
+        <w:t xml:space="preserve">This is my introduction. In the next sentence we will reference tbl. 1.</w:t>
+      </w:r>
+    </w:p>
+    <w:bookmarkEnd w:id="20"/>
+    <w:bookmarkStart w:id="21" w:name="another-section"/>
+    <w:p>
+      <w:pPr>
+        <w:pStyle w:val="Heading1"/>
+      </w:pPr>
+      <w:r>
+        <w:t xml:space="preserve">Another Section</w:t>
+      </w:r>
+    </w:p>
+    <w:p>
+      <w:pPr>
+        <w:pStyle w:val="FirstParagraph"/>
+      </w:pPr>
+      <w:r>
+        <w:t xml:space="preserve">We progress to another section, where we want to get people to see</w:t>
+      </w:r>
+      <w:r>
+        <w:t xml:space="preserve"> </w:t>
+      </w:r>
+      <w:r>
+        <w:t xml:space="preserve">(1)</w:t>
+      </w:r>
+      <w:r>
+        <w:t xml:space="preserve">.</w:t>
+      </w:r>
+      <w:r>
+        <w:t xml:space="preserve"> </w:t>
+      </w:r>
+      <w:r>
+        <w:t xml:space="preserve">We then reiterate a claim made in the paper</w:t>
+      </w:r>
+      <w:r>
+        <w:t xml:space="preserve"> </w:t>
+      </w:r>
+      <w:r>
+        <w:t xml:space="preserve">(1)</w:t>
+      </w:r>
+      <w:r>
+        <w:t xml:space="preserve">.</w:t>
+      </w:r>
+      <w:r>
+        <w:t xml:space="preserve"> </w:t>
+      </w:r>
+      <w:r>
+        <w:t xml:space="preserve">Then we reference tbl. 2.</w:t>
+      </w:r>
+    </w:p>
+    <w:bookmarkEnd w:id="21"/>
+    <w:bookmarkStart w:id="23" w:name="a-section-for-figures"/>
+    <w:p>
+      <w:pPr>
+        <w:pStyle w:val="Heading1"/>
+      </w:pPr>
+      <w:r>
+        <w:t xml:space="preserve">A Section for Figures</w:t>
+      </w:r>
+    </w:p>
+    <w:p>
+      <w:pPr>
+        <w:pStyle w:val="FirstParagraph"/>
+      </w:pPr>
+      <w:r>
+        <w:t xml:space="preserve">This is a great and solid section.</w:t>
+      </w:r>
+      <w:r>
+        <w:t xml:space="preserve"> </w:t>
+      </w:r>
+      <w:r>
+        <w:t xml:space="preserve">For example, we have these figures fig. 1.</w:t>
+      </w:r>
+      <w:r>
+        <w:t xml:space="preserve"> </w:t>
+      </w:r>
+      <w:r>
+        <w:t xml:space="preserve">Then we can incorporate some math like</w:t>
+      </w:r>
+      <w:r>
+        <w:t xml:space="preserve"> </w:t>
+      </w:r>
+      <m:oMath>
+        <m:r>
+          <m:t>λ</m:t>
+        </m:r>
+        <m:r>
+          <m:t>x</m:t>
+        </m:r>
+        <m:r>
+          <m:rPr>
+            <m:sty m:val="p"/>
+          </m:rPr>
+          <m:t>=</m:t>
+        </m:r>
+        <m:r>
+          <m:t>A</m:t>
+        </m:r>
+        <m:r>
+          <m:t>x</m:t>
+        </m:r>
+      </m:oMath>
+      <w:r>
+        <w:t xml:space="preserve">.</w:t>
+      </w:r>
+    </w:p>
+    <w:bookmarkStart w:id="22" w:name="a-subheading-for-the-sake-of-it"/>
+    <w:p>
+      <w:pPr>
+        <w:pStyle w:val="Heading2"/>
+      </w:pPr>
+      <w:r>
+        <w:t xml:space="preserve">A subheading for the sake of it</w:t>
+      </w:r>
+    </w:p>
+    <w:p>
+      <w:pPr>
+        <w:pStyle w:val="FirstParagraph"/>
+      </w:pPr>
+      <w:r>
+        <w:t xml:space="preserve">We continue writing for no reason.</w:t>
+      </w:r>
+      <w:r>
+        <w:t xml:space="preserve"> </w:t>
+      </w:r>
+      <w:r>
+        <w:t xml:space="preserve">We display a set of figues in fig. 2.</w:t>
+      </w:r>
+      <w:r>
+        <w:t xml:space="preserve"> </w:t>
+      </w:r>
+      <w:r>
+        <w:t xml:space="preserve">Note we can subreference fig. 2 (a) and fig. 2 (b).</w:t>
+      </w:r>
+    </w:p>
+    <w:bookmarkEnd w:id="22"/>
+    <w:bookmarkEnd w:id="23"/>
+    <w:bookmarkStart w:id="24" w:name="conclusions"/>
+    <w:p>
+      <w:pPr>
+        <w:pStyle w:val="Heading1"/>
+      </w:pPr>
+      <w:r>
+        <w:t xml:space="preserve">Conclusions</w:t>
+      </w:r>
+    </w:p>
+    <w:p>
+      <w:pPr>
+        <w:pStyle w:val="FirstParagraph"/>
+      </w:pPr>
+      <w:r>
+        <w:t xml:space="preserve">We make some concluding remarks.</w:t>
+      </w:r>
+    </w:p>
+    <w:p>
+      <w:r>
+        <w:br w:type="page"/>
+      </w:r>
+    </w:p>
+    <w:bookmarkEnd w:id="24"/>
+    <w:p>
+      <w:pPr>
+        <w:pStyle w:val="Heading1"/>
+      </w:pPr>
+      <w:r>
+        <w:t xml:space="preserve">Tables</w:t>
+      </w:r>
+    </w:p>
+    <w:bookmarkStart w:id="25" w:name="tbl:table1"/>
+    <w:p>
+      <w:pPr>
+        <w:pStyle w:val="TableCaption"/>
+      </w:pPr>
+      <w:r>
+        <w:t xml:space="preserve">Table 1: Table example</w:t>
       </w:r>
     </w:p>
     <w:tbl>
@@ -160,6 +335,7 @@
         <w:tblStyle w:val="Table"/>
         <w:tblW w:type="auto" w:w="0"/>
         <w:tblLook w:firstRow="1" w:lastRow="0" w:firstColumn="0" w:lastColumn="0" w:noHBand="0" w:noVBand="0" w:val="0020"/>
+        <w:tblCaption w:val="Table 1: Table example"/>
       </w:tblPr>
       <w:tblGrid>
         <w:gridCol w:w="3960"/>
@@ -247,54 +423,19 @@
         </w:tc>
       </w:tr>
     </w:tbl>
-    <w:bookmarkEnd w:id="20"/>
-    <w:bookmarkStart w:id="21" w:name="another-section"/>
-    <w:p>
-      <w:pPr>
-        <w:pStyle w:val="Heading1"/>
-      </w:pPr>
-      <w:r>
-        <w:t xml:space="preserve">Another Section</w:t>
-      </w:r>
-    </w:p>
-    <w:p>
-      <w:pPr>
-        <w:pStyle w:val="FirstParagraph"/>
-      </w:pPr>
-      <w:r>
-        <w:t xml:space="preserve">We progress to another section, where we want to get people to see</w:t>
-      </w:r>
-      <w:r>
-        <w:t xml:space="preserve"> </w:t>
-      </w:r>
-      <w:r>
-        <w:t xml:space="preserve">Bhatt (2006)</w:t>
-      </w:r>
-      <w:r>
-        <w:t xml:space="preserve">.</w:t>
-      </w:r>
-      <w:r>
-        <w:t xml:space="preserve"> </w:t>
-      </w:r>
-      <w:r>
-        <w:t xml:space="preserve">We then reiterate a claim made in the paper</w:t>
-      </w:r>
-      <w:r>
-        <w:t xml:space="preserve"> </w:t>
-      </w:r>
-      <w:r>
-        <w:t xml:space="preserve">(Bhatt 2006)</w:t>
-      </w:r>
-      <w:r>
-        <w:t xml:space="preserve">.</w:t>
-      </w:r>
-    </w:p>
+    <w:bookmarkEnd w:id="25"/>
+    <w:p>
+      <w:r>
+        <w:br w:type="page"/>
+      </w:r>
+    </w:p>
+    <w:bookmarkStart w:id="26" w:name="tbl:table2"/>
     <w:p>
       <w:pPr>
         <w:pStyle w:val="TableCaption"/>
       </w:pPr>
       <w:r>
-        <w:t xml:space="preserve">this is a table caption</w:t>
+        <w:t xml:space="preserve">Table 2: This is a table</w:t>
       </w:r>
     </w:p>
     <w:tbl>
@@ -302,7 +443,7 @@
         <w:tblStyle w:val="Table"/>
         <w:tblW w:type="auto" w:w="0"/>
         <w:tblLook w:firstRow="1" w:lastRow="0" w:firstColumn="0" w:lastColumn="0" w:noHBand="0" w:noVBand="0" w:val="0020"/>
-        <w:tblCaption w:val="this is a table caption"/>
+        <w:tblCaption w:val="Table 2: This is a table"/>
       </w:tblPr>
       <w:tblGrid>
         <w:gridCol w:w="1320"/>
@@ -453,7 +594,13 @@
               <w:jc w:val="left"/>
             </w:pPr>
             <w:r>
-              <w:t xml:space="preserve">idx lvl 2.1</w:t>
+              <w:t xml:space="preserve">idx</w:t>
+            </w:r>
+            <w:r>
+              <w:t xml:space="preserve"> </w:t>
+            </w:r>
+            <w:r>
+              <w:t xml:space="preserve">lvl 2.1</w:t>
             </w:r>
           </w:p>
         </w:tc>
@@ -524,7 +671,13 @@
               <w:jc w:val="left"/>
             </w:pPr>
             <w:r>
-              <w:t xml:space="preserve">idx lvl 2.2</w:t>
+              <w:t xml:space="preserve">idx</w:t>
+            </w:r>
+            <w:r>
+              <w:t xml:space="preserve"> </w:t>
+            </w:r>
+            <w:r>
+              <w:t xml:space="preserve">lvl 2.2</w:t>
             </w:r>
           </w:p>
         </w:tc>
@@ -586,19 +739,31 @@
               <w:jc w:val="left"/>
             </w:pPr>
             <w:r>
-              <w:t xml:space="preserve">idx lvl 1.2</w:t>
-            </w:r>
-          </w:p>
-        </w:tc>
-        <w:tc>
-          <w:tcPr/>
-          <w:p>
-            <w:pPr>
-              <w:pStyle w:val="Compact"/>
-              <w:jc w:val="left"/>
-            </w:pPr>
-            <w:r>
-              <w:t xml:space="preserve">idx lvl 2.3</w:t>
+              <w:t xml:space="preserve">idx</w:t>
+            </w:r>
+            <w:r>
+              <w:t xml:space="preserve"> </w:t>
+            </w:r>
+            <w:r>
+              <w:t xml:space="preserve">lvl 1.2</w:t>
+            </w:r>
+          </w:p>
+        </w:tc>
+        <w:tc>
+          <w:tcPr/>
+          <w:p>
+            <w:pPr>
+              <w:pStyle w:val="Compact"/>
+              <w:jc w:val="left"/>
+            </w:pPr>
+            <w:r>
+              <w:t xml:space="preserve">idx</w:t>
+            </w:r>
+            <w:r>
+              <w:t xml:space="preserve"> </w:t>
+            </w:r>
+            <w:r>
+              <w:t xml:space="preserve">lvl 2.3</w:t>
             </w:r>
           </w:p>
         </w:tc>
@@ -660,19 +825,31 @@
               <w:jc w:val="left"/>
             </w:pPr>
             <w:r>
-              <w:t xml:space="preserve">idx lvl 1.3</w:t>
-            </w:r>
-          </w:p>
-        </w:tc>
-        <w:tc>
-          <w:tcPr/>
-          <w:p>
-            <w:pPr>
-              <w:pStyle w:val="Compact"/>
-              <w:jc w:val="left"/>
-            </w:pPr>
-            <w:r>
-              <w:t xml:space="preserve">idx lvl 2.4</w:t>
+              <w:t xml:space="preserve">idx</w:t>
+            </w:r>
+            <w:r>
+              <w:t xml:space="preserve"> </w:t>
+            </w:r>
+            <w:r>
+              <w:t xml:space="preserve">lvl 1.3</w:t>
+            </w:r>
+          </w:p>
+        </w:tc>
+        <w:tc>
+          <w:tcPr/>
+          <w:p>
+            <w:pPr>
+              <w:pStyle w:val="Compact"/>
+              <w:jc w:val="left"/>
+            </w:pPr>
+            <w:r>
+              <w:t xml:space="preserve">idx</w:t>
+            </w:r>
+            <w:r>
+              <w:t xml:space="preserve"> </w:t>
+            </w:r>
+            <w:r>
+              <w:t xml:space="preserve">lvl 2.4</w:t>
             </w:r>
           </w:p>
         </w:tc>
@@ -726,26 +903,212 @@
         </w:tc>
       </w:tr>
     </w:tbl>
-    <w:bookmarkEnd w:id="21"/>
-    <w:bookmarkStart w:id="22" w:name="conclusions"/>
+    <w:bookmarkEnd w:id="26"/>
+    <w:p>
+      <w:r>
+        <w:br w:type="page"/>
+      </w:r>
+    </w:p>
     <w:p>
       <w:pPr>
         <w:pStyle w:val="Heading1"/>
       </w:pPr>
       <w:r>
-        <w:t xml:space="preserve">Conclusions</w:t>
-      </w:r>
-    </w:p>
-    <w:p>
-      <w:pPr>
-        <w:pStyle w:val="FirstParagraph"/>
-      </w:pPr>
-      <w:r>
-        <w:t xml:space="preserve">We make some concluding remarks.</w:t>
-      </w:r>
-    </w:p>
-    <w:bookmarkEnd w:id="22"/>
-    <w:bookmarkStart w:id="26" w:name="references"/>
+        <w:t xml:space="preserve">Figures</w:t>
+      </w:r>
+    </w:p>
+    <w:p>
+      <w:pPr>
+        <w:pStyle w:val="CaptionedFigure"/>
+      </w:pPr>
+      <w:bookmarkStart w:id="28" w:name="fig:figure1"/>
+      <w:r>
+        <w:drawing>
+          <wp:inline>
+            <wp:extent cx="3492500" cy="2324100"/>
+            <wp:effectExtent b="0" l="0" r="0" t="0"/>
+            <wp:docPr descr="Figure 1: An example figure" title="" id="1" name="Picture"/>
+            <a:graphic>
+              <a:graphicData uri="http://schemas.openxmlformats.org/drawingml/2006/picture">
+                <pic:pic>
+                  <pic:nvPicPr>
+                    <pic:cNvPr descr="./figures/dogs.jpeg" id="0" name="Picture"/>
+                    <pic:cNvPicPr>
+                      <a:picLocks noChangeArrowheads="1" noChangeAspect="1"/>
+                    </pic:cNvPicPr>
+                  </pic:nvPicPr>
+                  <pic:blipFill>
+                    <a:blip r:embed="rId27"/>
+                    <a:stretch>
+                      <a:fillRect/>
+                    </a:stretch>
+                  </pic:blipFill>
+                  <pic:spPr bwMode="auto">
+                    <a:xfrm>
+                      <a:off x="0" y="0"/>
+                      <a:ext cx="3492500" cy="2324100"/>
+                    </a:xfrm>
+                    <a:prstGeom prst="rect">
+                      <a:avLst/>
+                    </a:prstGeom>
+                    <a:noFill/>
+                    <a:ln w="9525">
+                      <a:noFill/>
+                      <a:headEnd/>
+                      <a:tailEnd/>
+                    </a:ln>
+                  </pic:spPr>
+                </pic:pic>
+              </a:graphicData>
+            </a:graphic>
+          </wp:inline>
+        </w:drawing>
+      </w:r>
+      <w:bookmarkEnd w:id="28"/>
+    </w:p>
+    <w:p>
+      <w:pPr>
+        <w:pStyle w:val="ImageCaption"/>
+      </w:pPr>
+      <w:r>
+        <w:t xml:space="preserve">Figure 1: An example figure</w:t>
+      </w:r>
+    </w:p>
+    <w:p>
+      <w:r>
+        <w:br w:type="page"/>
+      </w:r>
+    </w:p>
+    <w:bookmarkStart w:id="32" w:name="fig:subfigures"/>
+    <w:p>
+      <w:pPr>
+        <w:pStyle w:val="CaptionedFigure"/>
+      </w:pPr>
+      <w:bookmarkStart w:id="29" w:name="fig:subfigureA"/>
+      <w:r>
+        <w:drawing>
+          <wp:inline>
+            <wp:extent cx="3492500" cy="2324100"/>
+            <wp:effectExtent b="0" l="0" r="0" t="0"/>
+            <wp:docPr descr="a" title="" id="1" name="Picture"/>
+            <a:graphic>
+              <a:graphicData uri="http://schemas.openxmlformats.org/drawingml/2006/picture">
+                <pic:pic>
+                  <pic:nvPicPr>
+                    <pic:cNvPr descr="./figures/dogs.jpeg" id="0" name="Picture"/>
+                    <pic:cNvPicPr>
+                      <a:picLocks noChangeArrowheads="1" noChangeAspect="1"/>
+                    </pic:cNvPicPr>
+                  </pic:nvPicPr>
+                  <pic:blipFill>
+                    <a:blip r:embed="rId27"/>
+                    <a:stretch>
+                      <a:fillRect/>
+                    </a:stretch>
+                  </pic:blipFill>
+                  <pic:spPr bwMode="auto">
+                    <a:xfrm>
+                      <a:off x="0" y="0"/>
+                      <a:ext cx="3492500" cy="2324100"/>
+                    </a:xfrm>
+                    <a:prstGeom prst="rect">
+                      <a:avLst/>
+                    </a:prstGeom>
+                    <a:noFill/>
+                    <a:ln w="9525">
+                      <a:noFill/>
+                      <a:headEnd/>
+                      <a:tailEnd/>
+                    </a:ln>
+                  </pic:spPr>
+                </pic:pic>
+              </a:graphicData>
+            </a:graphic>
+          </wp:inline>
+        </w:drawing>
+      </w:r>
+      <w:bookmarkEnd w:id="29"/>
+    </w:p>
+    <w:p>
+      <w:pPr>
+        <w:pStyle w:val="ImageCaption"/>
+      </w:pPr>
+      <w:r>
+        <w:t xml:space="preserve">a</w:t>
+      </w:r>
+    </w:p>
+    <w:p>
+      <w:pPr>
+        <w:pStyle w:val="CaptionedFigure"/>
+      </w:pPr>
+      <w:bookmarkStart w:id="31" w:name="fig:subfigureB"/>
+      <w:r>
+        <w:drawing>
+          <wp:inline>
+            <wp:extent cx="2882900" cy="2819400"/>
+            <wp:effectExtent b="0" l="0" r="0" t="0"/>
+            <wp:docPr descr="b" title="" id="1" name="Picture"/>
+            <a:graphic>
+              <a:graphicData uri="http://schemas.openxmlformats.org/drawingml/2006/picture">
+                <pic:pic>
+                  <pic:nvPicPr>
+                    <pic:cNvPr descr="./figures/dogs2.jpeg" id="0" name="Picture"/>
+                    <pic:cNvPicPr>
+                      <a:picLocks noChangeArrowheads="1" noChangeAspect="1"/>
+                    </pic:cNvPicPr>
+                  </pic:nvPicPr>
+                  <pic:blipFill>
+                    <a:blip r:embed="rId30"/>
+                    <a:stretch>
+                      <a:fillRect/>
+                    </a:stretch>
+                  </pic:blipFill>
+                  <pic:spPr bwMode="auto">
+                    <a:xfrm>
+                      <a:off x="0" y="0"/>
+                      <a:ext cx="2882900" cy="2819400"/>
+                    </a:xfrm>
+                    <a:prstGeom prst="rect">
+                      <a:avLst/>
+                    </a:prstGeom>
+                    <a:noFill/>
+                    <a:ln w="9525">
+                      <a:noFill/>
+                      <a:headEnd/>
+                      <a:tailEnd/>
+                    </a:ln>
+                  </pic:spPr>
+                </pic:pic>
+              </a:graphicData>
+            </a:graphic>
+          </wp:inline>
+        </w:drawing>
+      </w:r>
+      <w:bookmarkEnd w:id="31"/>
+    </w:p>
+    <w:p>
+      <w:pPr>
+        <w:pStyle w:val="ImageCaption"/>
+      </w:pPr>
+      <w:r>
+        <w:t xml:space="preserve">b</w:t>
+      </w:r>
+    </w:p>
+    <w:p>
+      <w:pPr>
+        <w:pStyle w:val="ImageCaption"/>
+      </w:pPr>
+      <w:r>
+        <w:t xml:space="preserve">Figure 2: Overarching subfigure caption. a — 2 dogs, b — 3 dogs</w:t>
+      </w:r>
+    </w:p>
+    <w:bookmarkEnd w:id="32"/>
+    <w:p>
+      <w:r>
+        <w:br w:type="page"/>
+      </w:r>
+    </w:p>
+    <w:bookmarkStart w:id="36" w:name="references"/>
     <w:p>
       <w:pPr>
         <w:pStyle w:val="Heading1"/>
@@ -754,20 +1117,23 @@
         <w:t xml:space="preserve">References</w:t>
       </w:r>
     </w:p>
-    <w:bookmarkStart w:id="25" w:name="refs"/>
-    <w:bookmarkStart w:id="24" w:name="ref-bhatt_linear_2006"/>
+    <w:bookmarkStart w:id="35" w:name="refs"/>
+    <w:bookmarkStart w:id="34" w:name="ref-bhatt_linear_2006"/>
     <w:p>
       <w:pPr>
         <w:pStyle w:val="Bibliography"/>
       </w:pPr>
       <w:r>
-        <w:t xml:space="preserve">Bhatt, Abhay G. 2006.</w:t>
-      </w:r>
-      <w:r>
-        <w:t xml:space="preserve"> </w:t>
-      </w:r>
-      <w:r>
-        <w:t xml:space="preserve">“Linear Filtering with</w:t>
+        <w:t xml:space="preserve">1.</w:t>
+      </w:r>
+      <w:r>
+        <w:t xml:space="preserve"> </w:t>
+      </w:r>
+      <w:r>
+        <w:t xml:space="preserve">	</w:t>
+      </w:r>
+      <w:r>
+        <w:t xml:space="preserve">Bhatt AG. Linear filtering with</w:t>
       </w:r>
       <w:r>
         <w:t xml:space="preserve"> </w:t>
@@ -785,28 +1151,12 @@
         <w:t xml:space="preserve"> </w:t>
       </w:r>
       <w:r>
-        <w:t xml:space="preserve">Process as Noise.”</w:t>
-      </w:r>
-      <w:r>
-        <w:t xml:space="preserve"> </w:t>
-      </w:r>
-      <w:r>
-        <w:rPr>
-          <w:iCs/>
-          <w:i/>
-        </w:rPr>
-        <w:t xml:space="preserve">Sadhana</w:t>
-      </w:r>
-      <w:r>
-        <w:t xml:space="preserve"> </w:t>
-      </w:r>
-      <w:r>
-        <w:t xml:space="preserve">31 (2): 141–53.</w:t>
-      </w:r>
-      <w:r>
-        <w:t xml:space="preserve"> </w:t>
-      </w:r>
-      <w:hyperlink r:id="rId23">
+        <w:t xml:space="preserve">process as noise. Sadhana [Internet]. 2006 Apr;31(2):141–53. Available from:</w:t>
+      </w:r>
+      <w:r>
+        <w:t xml:space="preserve"> </w:t>
+      </w:r>
+      <w:hyperlink r:id="rId33">
         <w:r>
           <w:rPr>
             <w:rStyle w:val="Hyperlink"/>
@@ -814,13 +1164,10 @@
           <w:t xml:space="preserve">https://doi.org/10.1007/BF02719778</w:t>
         </w:r>
       </w:hyperlink>
-      <w:r>
-        <w:t xml:space="preserve">.</w:t>
-      </w:r>
-    </w:p>
-    <w:bookmarkEnd w:id="24"/>
-    <w:bookmarkEnd w:id="25"/>
-    <w:bookmarkEnd w:id="26"/>
+    </w:p>
+    <w:bookmarkEnd w:id="34"/>
+    <w:bookmarkEnd w:id="35"/>
+    <w:bookmarkEnd w:id="36"/>
     <w:sectPr/>
   </w:body>
 </w:document>
@@ -993,7 +1340,7 @@
       <w:rFonts w:asciiTheme="majorHAnsi" w:cstheme="majorBidi" w:eastAsiaTheme="majorEastAsia" w:hAnsiTheme="majorHAnsi"/>
       <w:b/>
       <w:bCs/>
-      <w:color w:themeColor="accent1" w:themeShade="B5" w:val="345A8A"/>
+      <w:color w:themeColor="accent1" w:themeShade="B5" w:val="000000"/>
       <w:sz w:val="36"/>
       <w:szCs w:val="36"/>
     </w:rPr>
@@ -1073,7 +1420,7 @@
       <w:rFonts w:asciiTheme="majorHAnsi" w:cstheme="majorBidi" w:eastAsiaTheme="majorEastAsia" w:hAnsiTheme="majorHAnsi"/>
       <w:b/>
       <w:bCs/>
-      <w:color w:themeColor="accent1" w:val="4F81BD"/>
+      <w:color w:themeColor="accent1" w:val="000000"/>
       <w:sz w:val="32"/>
       <w:szCs w:val="32"/>
     </w:rPr>
@@ -1095,7 +1442,7 @@
       <w:rFonts w:asciiTheme="majorHAnsi" w:cstheme="majorBidi" w:eastAsiaTheme="majorEastAsia" w:hAnsiTheme="majorHAnsi"/>
       <w:b/>
       <w:bCs/>
-      <w:color w:themeColor="accent1" w:val="4F81BD"/>
+      <w:color w:themeColor="accent1" w:val="000000"/>
       <w:sz w:val="28"/>
       <w:szCs w:val="28"/>
     </w:rPr>
@@ -1117,7 +1464,7 @@
       <w:rFonts w:asciiTheme="majorHAnsi" w:cstheme="majorBidi" w:eastAsiaTheme="majorEastAsia" w:hAnsiTheme="majorHAnsi"/>
       <w:b/>
       <w:bCs/>
-      <w:color w:themeColor="accent1" w:val="4F81BD"/>
+      <w:color w:themeColor="accent1" w:val="000000"/>
       <w:sz w:val="24"/>
       <w:szCs w:val="24"/>
     </w:rPr>
@@ -1139,7 +1486,7 @@
       <w:rFonts w:asciiTheme="majorHAnsi" w:cstheme="majorBidi" w:eastAsiaTheme="majorEastAsia" w:hAnsiTheme="majorHAnsi"/>
       <w:i/>
       <w:bCs/>
-      <w:color w:themeColor="accent1" w:val="4F81BD"/>
+      <w:color w:themeColor="accent1" w:val="000000"/>
       <w:sz w:val="24"/>
       <w:szCs w:val="24"/>
     </w:rPr>
@@ -1160,7 +1507,7 @@
     <w:rPr>
       <w:rFonts w:asciiTheme="majorHAnsi" w:cstheme="majorBidi" w:eastAsiaTheme="majorEastAsia" w:hAnsiTheme="majorHAnsi"/>
       <w:iCs/>
-      <w:color w:themeColor="accent1" w:val="4F81BD"/>
+      <w:color w:themeColor="accent1" w:val="000000"/>
       <w:sz w:val="24"/>
       <w:szCs w:val="24"/>
     </w:rPr>
@@ -1180,7 +1527,7 @@
     </w:pPr>
     <w:rPr>
       <w:rFonts w:asciiTheme="majorHAnsi" w:cstheme="majorBidi" w:eastAsiaTheme="majorEastAsia" w:hAnsiTheme="majorHAnsi"/>
-      <w:color w:themeColor="accent1" w:val="4F81BD"/>
+      <w:color w:themeColor="accent1" w:val="000000"/>
       <w:sz w:val="24"/>
       <w:szCs w:val="24"/>
     </w:rPr>
@@ -1200,7 +1547,7 @@
     </w:pPr>
     <w:rPr>
       <w:rFonts w:asciiTheme="majorHAnsi" w:cstheme="majorBidi" w:eastAsiaTheme="majorEastAsia" w:hAnsiTheme="majorHAnsi"/>
-      <w:color w:themeColor="accent1" w:val="4F81BD"/>
+      <w:color w:themeColor="accent1" w:val="000000"/>
       <w:sz w:val="24"/>
       <w:szCs w:val="24"/>
     </w:rPr>
@@ -1220,7 +1567,7 @@
     </w:pPr>
     <w:rPr>
       <w:rFonts w:asciiTheme="majorHAnsi" w:cstheme="majorBidi" w:eastAsiaTheme="majorEastAsia" w:hAnsiTheme="majorHAnsi"/>
-      <w:color w:themeColor="accent1" w:val="4F81BD"/>
+      <w:color w:themeColor="accent1" w:val="000000"/>
       <w:sz w:val="24"/>
       <w:szCs w:val="24"/>
     </w:rPr>
@@ -1240,7 +1587,7 @@
     </w:pPr>
     <w:rPr>
       <w:rFonts w:asciiTheme="majorHAnsi" w:cstheme="majorBidi" w:eastAsiaTheme="majorEastAsia" w:hAnsiTheme="majorHAnsi"/>
-      <w:color w:themeColor="accent1" w:val="4F81BD"/>
+      <w:color w:themeColor="accent1" w:val="000000"/>
       <w:sz w:val="24"/>
       <w:szCs w:val="24"/>
     </w:rPr>
@@ -1379,7 +1726,7 @@
     <w:name w:val="Hyperlink"/>
     <w:basedOn w:val="BodyTextChar"/>
     <w:rPr>
-      <w:color w:themeColor="accent1" w:val="4F81BD"/>
+      <w:color w:themeColor="accent1" w:val="000000"/>
     </w:rPr>
   </w:style>
   <w:style w:styleId="TOCHeading" w:type="paragraph">
@@ -1397,7 +1744,7 @@
       <w:rFonts w:asciiTheme="majorHAnsi" w:cstheme="majorBidi" w:eastAsiaTheme="majorEastAsia" w:hAnsiTheme="majorHAnsi"/>
       <w:b w:val="0"/>
       <w:bCs w:val="0"/>
-      <w:color w:themeColor="accent1" w:themeShade="BF" w:val="365F91"/>
+      <w:color w:themeColor="accent1" w:themeShade="BF" w:val="000000"/>
     </w:rPr>
   </w:style>
   <w:style w:type="paragraph" w:customStyle="1" w:styleId="SourceCode">
@@ -1675,7 +2022,7 @@
     </a:clrScheme>
     <a:fontScheme name="Office">
       <a:majorFont>
-        <a:latin typeface="Calibri"/>
+        <a:latin typeface="CMU Serif"/>
         <a:ea typeface=""/>
         <a:cs typeface=""/>
         <a:font script="Jpan" typeface="ＭＳ ゴシック"/>
@@ -1709,7 +2056,7 @@
         <a:font script="Uigh" typeface="Microsoft Uighur"/>
       </a:majorFont>
       <a:minorFont>
-        <a:latin typeface="Cambria"/>
+        <a:latin typeface="CMU Serif"/>
         <a:ea typeface=""/>
         <a:cs typeface=""/>
         <a:font script="Jpan" typeface="ＭＳ 明朝"/>

</xml_diff>

<commit_message>
fixed post pandoc update, added moveref filter to fix references in docx
</commit_message>
<xml_diff>
--- a/docx/main.docx
+++ b/docx/main.docx
@@ -352,12 +352,8 @@
         <w:t xml:space="preserve">We make some concluding remarks.</w:t>
       </w:r>
     </w:p>
-    <w:p>
-      <w:r>
-        <w:br w:type="page"/>
-      </w:r>
-    </w:p>
     <w:bookmarkEnd w:id="24"/>
+    <w:bookmarkStart w:id="28" w:name="references"/>
     <w:p>
       <w:pPr>
         <w:pStyle w:val="Heading1"/>
@@ -372,10 +368,83 @@
         <w:tab/>
       </w:r>
       <w:r>
+        <w:t xml:space="preserve">References</w:t>
+      </w:r>
+    </w:p>
+    <w:bookmarkStart w:id="27" w:name="refs"/>
+    <w:bookmarkStart w:id="26" w:name="ref-bhatt_linear_2006"/>
+    <w:p>
+      <w:pPr>
+        <w:pStyle w:val="Bibliography"/>
+      </w:pPr>
+      <w:r>
+        <w:t xml:space="preserve">1.</w:t>
+      </w:r>
+      <w:r>
+        <w:t xml:space="preserve"> </w:t>
+      </w:r>
+      <w:r>
+        <w:t xml:space="preserve">	</w:t>
+      </w:r>
+      <w:r>
+        <w:t xml:space="preserve">Bhatt AG. Linear filtering with</w:t>
+      </w:r>
+      <w:r>
+        <w:t xml:space="preserve"> </w:t>
+      </w:r>
+      <w:r>
+        <w:t xml:space="preserve">Ornstein</w:t>
+      </w:r>
+      <w:r>
+        <w:t xml:space="preserve">-</w:t>
+      </w:r>
+      <w:r>
+        <w:t xml:space="preserve">Ulhenbeck</w:t>
+      </w:r>
+      <w:r>
+        <w:t xml:space="preserve"> </w:t>
+      </w:r>
+      <w:r>
+        <w:t xml:space="preserve">process as noise. Sadhana [Internet]. 2006 Apr;31(2):141–53. Available from:</w:t>
+      </w:r>
+      <w:r>
+        <w:t xml:space="preserve"> </w:t>
+      </w:r>
+      <w:hyperlink r:id="rId25">
+        <w:r>
+          <w:rPr>
+            <w:rStyle w:val="Hyperlink"/>
+          </w:rPr>
+          <w:t xml:space="preserve">https://doi.org/10.1007/BF02719778</w:t>
+        </w:r>
+      </w:hyperlink>
+    </w:p>
+    <w:bookmarkEnd w:id="26"/>
+    <w:bookmarkEnd w:id="27"/>
+    <w:p>
+      <w:r>
+        <w:br w:type="page"/>
+      </w:r>
+    </w:p>
+    <w:bookmarkEnd w:id="28"/>
+    <w:p>
+      <w:pPr>
+        <w:pStyle w:val="Heading1"/>
+      </w:pPr>
+      <w:r>
+        <w:rPr>
+          <w:rStyle w:val="SectionNumber"/>
+        </w:rPr>
+        <w:t xml:space="preserve">6</w:t>
+      </w:r>
+      <w:r>
+        <w:tab/>
+      </w:r>
+      <w:r>
         <w:t xml:space="preserve">Tables</w:t>
       </w:r>
     </w:p>
-    <w:bookmarkStart w:id="25" w:name="tbl:table1"/>
+    <w:bookmarkStart w:id="29" w:name="tbl:table1"/>
     <w:p>
       <w:pPr>
         <w:pStyle w:val="TableCaption"/>
@@ -477,19 +546,19 @@
         </w:tc>
       </w:tr>
     </w:tbl>
-    <w:bookmarkEnd w:id="25"/>
+    <w:bookmarkEnd w:id="29"/>
     <w:p>
       <w:r>
         <w:br w:type="page"/>
       </w:r>
     </w:p>
-    <w:bookmarkStart w:id="26" w:name="tbl:table2"/>
+    <w:bookmarkStart w:id="30" w:name="tbl:table2"/>
     <w:p>
       <w:pPr>
         <w:pStyle w:val="TableCaption"/>
       </w:pPr>
       <w:r>
-        <w:t xml:space="preserve">Table 2: This is a table</w:t>
+        <w:t xml:space="preserve">Table 2: This is a table caption</w:t>
       </w:r>
     </w:p>
     <w:tbl>
@@ -497,7 +566,7 @@
         <w:tblStyle w:val="Table"/>
         <w:tblW w:type="auto" w:w="0"/>
         <w:tblLook w:firstRow="1" w:lastRow="0" w:firstColumn="0" w:lastColumn="0" w:noHBand="0" w:noVBand="0" w:val="0020"/>
-        <w:tblCaption w:val="Table 2: This is a table"/>
+        <w:tblCaption w:val="Table 2: This is a table caption"/>
       </w:tblPr>
       <w:tblGrid>
         <w:gridCol w:w="1320"/>
@@ -957,7 +1026,7 @@
         </w:tc>
       </w:tr>
     </w:tbl>
-    <w:bookmarkEnd w:id="26"/>
+    <w:bookmarkEnd w:id="30"/>
     <w:p>
       <w:r>
         <w:br w:type="page"/>
@@ -971,7 +1040,7 @@
         <w:rPr>
           <w:rStyle w:val="SectionNumber"/>
         </w:rPr>
-        <w:t xml:space="preserve">6</w:t>
+        <w:t xml:space="preserve">7</w:t>
       </w:r>
       <w:r>
         <w:tab/>
@@ -984,24 +1053,24 @@
       <w:pPr>
         <w:pStyle w:val="CaptionedFigure"/>
       </w:pPr>
-      <w:bookmarkStart w:id="28" w:name="fig:figure1"/>
+      <w:bookmarkStart w:id="34" w:name="fig:figure1"/>
       <w:r>
         <w:drawing>
           <wp:inline>
             <wp:extent cx="3492500" cy="2324100"/>
             <wp:effectExtent b="0" l="0" r="0" t="0"/>
-            <wp:docPr descr="Figure 1: An example figure" title="" id="1" name="Picture"/>
+            <wp:docPr descr="Figure 1: An example figure" title="" id="32" name="Picture"/>
             <a:graphic>
               <a:graphicData uri="http://schemas.openxmlformats.org/drawingml/2006/picture">
                 <pic:pic>
                   <pic:nvPicPr>
-                    <pic:cNvPr descr="./figures/dogs.jpeg" id="0" name="Picture"/>
+                    <pic:cNvPr descr="./figures/dogs.jpeg" id="33" name="Picture"/>
                     <pic:cNvPicPr>
                       <a:picLocks noChangeArrowheads="1" noChangeAspect="1"/>
                     </pic:cNvPicPr>
                   </pic:nvPicPr>
                   <pic:blipFill>
-                    <a:blip r:embed="rId27"/>
+                    <a:blip r:embed="rId31"/>
                     <a:stretch>
                       <a:fillRect/>
                     </a:stretch>
@@ -1027,7 +1096,7 @@
           </wp:inline>
         </w:drawing>
       </w:r>
-      <w:bookmarkEnd w:id="28"/>
+      <w:bookmarkEnd w:id="34"/>
     </w:p>
     <w:p>
       <w:pPr>
@@ -1042,29 +1111,29 @@
         <w:br w:type="page"/>
       </w:r>
     </w:p>
-    <w:bookmarkStart w:id="32" w:name="fig:subfigures"/>
+    <w:bookmarkStart w:id="42" w:name="fig:subfigures"/>
     <w:p>
       <w:pPr>
         <w:pStyle w:val="CaptionedFigure"/>
       </w:pPr>
-      <w:bookmarkStart w:id="29" w:name="fig:subfigureA"/>
+      <w:bookmarkStart w:id="37" w:name="fig:subfigureA"/>
       <w:r>
         <w:drawing>
           <wp:inline>
             <wp:extent cx="3492500" cy="2324100"/>
             <wp:effectExtent b="0" l="0" r="0" t="0"/>
-            <wp:docPr descr="a" title="" id="1" name="Picture"/>
+            <wp:docPr descr="a" title="" id="35" name="Picture"/>
             <a:graphic>
               <a:graphicData uri="http://schemas.openxmlformats.org/drawingml/2006/picture">
                 <pic:pic>
                   <pic:nvPicPr>
-                    <pic:cNvPr descr="./figures/dogs.jpeg" id="0" name="Picture"/>
+                    <pic:cNvPr descr="./figures/dogs.jpeg" id="36" name="Picture"/>
                     <pic:cNvPicPr>
                       <a:picLocks noChangeArrowheads="1" noChangeAspect="1"/>
                     </pic:cNvPicPr>
                   </pic:nvPicPr>
                   <pic:blipFill>
-                    <a:blip r:embed="rId27"/>
+                    <a:blip r:embed="rId31"/>
                     <a:stretch>
                       <a:fillRect/>
                     </a:stretch>
@@ -1090,7 +1159,7 @@
           </wp:inline>
         </w:drawing>
       </w:r>
-      <w:bookmarkEnd w:id="29"/>
+      <w:bookmarkEnd w:id="37"/>
     </w:p>
     <w:p>
       <w:pPr>
@@ -1104,24 +1173,24 @@
       <w:pPr>
         <w:pStyle w:val="CaptionedFigure"/>
       </w:pPr>
-      <w:bookmarkStart w:id="31" w:name="fig:subfigureB"/>
+      <w:bookmarkStart w:id="41" w:name="fig:subfigureB"/>
       <w:r>
         <w:drawing>
           <wp:inline>
             <wp:extent cx="2882900" cy="2819400"/>
             <wp:effectExtent b="0" l="0" r="0" t="0"/>
-            <wp:docPr descr="b" title="" id="1" name="Picture"/>
+            <wp:docPr descr="b" title="" id="39" name="Picture"/>
             <a:graphic>
               <a:graphicData uri="http://schemas.openxmlformats.org/drawingml/2006/picture">
                 <pic:pic>
                   <pic:nvPicPr>
-                    <pic:cNvPr descr="./figures/dogs2.jpeg" id="0" name="Picture"/>
+                    <pic:cNvPr descr="./figures/dogs2.jpeg" id="40" name="Picture"/>
                     <pic:cNvPicPr>
                       <a:picLocks noChangeArrowheads="1" noChangeAspect="1"/>
                     </pic:cNvPicPr>
                   </pic:nvPicPr>
                   <pic:blipFill>
-                    <a:blip r:embed="rId30"/>
+                    <a:blip r:embed="rId38"/>
                     <a:stretch>
                       <a:fillRect/>
                     </a:stretch>
@@ -1147,7 +1216,7 @@
           </wp:inline>
         </w:drawing>
       </w:r>
-      <w:bookmarkEnd w:id="31"/>
+      <w:bookmarkEnd w:id="41"/>
     </w:p>
     <w:p>
       <w:pPr>
@@ -1165,72 +1234,12 @@
         <w:t xml:space="preserve">Figure 2: Overarching subfigure caption. a — 2 dogs, b — 3 dogs</w:t>
       </w:r>
     </w:p>
-    <w:bookmarkEnd w:id="32"/>
+    <w:bookmarkEnd w:id="42"/>
     <w:p>
       <w:r>
         <w:br w:type="page"/>
       </w:r>
     </w:p>
-    <w:bookmarkStart w:id="36" w:name="references"/>
-    <w:p>
-      <w:pPr>
-        <w:pStyle w:val="Heading1"/>
-      </w:pPr>
-      <w:r>
-        <w:t xml:space="preserve">References</w:t>
-      </w:r>
-    </w:p>
-    <w:bookmarkStart w:id="35" w:name="refs"/>
-    <w:bookmarkStart w:id="34" w:name="ref-bhatt_linear_2006"/>
-    <w:p>
-      <w:pPr>
-        <w:pStyle w:val="Bibliography"/>
-      </w:pPr>
-      <w:r>
-        <w:t xml:space="preserve">1.</w:t>
-      </w:r>
-      <w:r>
-        <w:t xml:space="preserve"> </w:t>
-      </w:r>
-      <w:r>
-        <w:t xml:space="preserve">	</w:t>
-      </w:r>
-      <w:r>
-        <w:t xml:space="preserve">Bhatt AG. Linear filtering with</w:t>
-      </w:r>
-      <w:r>
-        <w:t xml:space="preserve"> </w:t>
-      </w:r>
-      <w:r>
-        <w:t xml:space="preserve">Ornstein</w:t>
-      </w:r>
-      <w:r>
-        <w:t xml:space="preserve">-</w:t>
-      </w:r>
-      <w:r>
-        <w:t xml:space="preserve">Ulhenbeck</w:t>
-      </w:r>
-      <w:r>
-        <w:t xml:space="preserve"> </w:t>
-      </w:r>
-      <w:r>
-        <w:t xml:space="preserve">process as noise. Sadhana [Internet]. 2006 Apr;31(2):141–53. Available from:</w:t>
-      </w:r>
-      <w:r>
-        <w:t xml:space="preserve"> </w:t>
-      </w:r>
-      <w:hyperlink r:id="rId33">
-        <w:r>
-          <w:rPr>
-            <w:rStyle w:val="Hyperlink"/>
-          </w:rPr>
-          <w:t xml:space="preserve">https://doi.org/10.1007/BF02719778</w:t>
-        </w:r>
-      </w:hyperlink>
-    </w:p>
-    <w:bookmarkEnd w:id="34"/>
-    <w:bookmarkEnd w:id="35"/>
-    <w:bookmarkEnd w:id="36"/>
     <w:sectPr/>
   </w:body>
 </w:document>

</xml_diff>